<commit_message>
Updated word Document with additional Notes.
</commit_message>
<xml_diff>
--- a/d_annis_IAD Week 4.docx
+++ b/d_annis_IAD Week 4.docx
@@ -13,9 +13,11 @@
       </w:r>
     </w:p>
     <w:p>
+      <w:proofErr w:type="spellStart"/>
       <w:r>
         <w:t>GitHub</w:t>
       </w:r>
+      <w:proofErr w:type="spellEnd"/>
     </w:p>
     <w:p>
       <w:hyperlink r:id="rId5" w:history="1">
@@ -45,7 +47,6 @@
       <w:pPr>
         <w:rPr>
           <w:rFonts w:eastAsia="Times New Roman" w:cs="Times New Roman"/>
-          <w:b/>
         </w:rPr>
       </w:pPr>
     </w:p>
@@ -54,8 +55,94 @@
         <w:rPr>
           <w:rFonts w:eastAsia="Times New Roman" w:cs="Times New Roman"/>
           <w:b/>
+          <w:u w:val="single"/>
         </w:rPr>
       </w:pPr>
+      <w:proofErr w:type="spellStart"/>
+      <w:r>
+        <w:rPr>
+          <w:rFonts w:eastAsia="Times New Roman" w:cs="Times New Roman"/>
+          <w:b/>
+          <w:u w:val="single"/>
+        </w:rPr>
+        <w:t>Myscene.m</w:t>
+      </w:r>
+      <w:proofErr w:type="spellEnd"/>
+      <w:r>
+        <w:rPr>
+          <w:rFonts w:eastAsia="Times New Roman" w:cs="Times New Roman"/>
+          <w:b/>
+          <w:u w:val="single"/>
+        </w:rPr>
+        <w:t xml:space="preserve"> – Line 40 -</w:t>
+      </w:r>
+      <w:r>
+        <w:rPr>
+          <w:rFonts w:eastAsia="Times New Roman" w:cs="Times New Roman"/>
+          <w:b/>
+          <w:u w:val="single"/>
+        </w:rPr>
+        <w:sym w:font="Wingdings" w:char="F0E0"/>
+      </w:r>
+      <w:r>
+        <w:rPr>
+          <w:rFonts w:eastAsia="Times New Roman" w:cs="Times New Roman"/>
+          <w:b/>
+          <w:u w:val="single"/>
+        </w:rPr>
+        <w:t xml:space="preserve"> for testing purposes, if you want to set the integer 10 to 1, this will make the game a little easier (1 jump for level 1 completion, 2 jump for level 2, etc</w:t>
+      </w:r>
+      <w:proofErr w:type="gramStart"/>
+      <w:r>
+        <w:rPr>
+          <w:rFonts w:eastAsia="Times New Roman" w:cs="Times New Roman"/>
+          <w:b/>
+          <w:u w:val="single"/>
+        </w:rPr>
+        <w:t>..</w:t>
+      </w:r>
+      <w:proofErr w:type="gramEnd"/>
+      <w:r>
+        <w:rPr>
+          <w:rFonts w:eastAsia="Times New Roman" w:cs="Times New Roman"/>
+          <w:b/>
+          <w:u w:val="single"/>
+        </w:rPr>
+        <w:t xml:space="preserve"> as oppos</w:t>
+      </w:r>
+      <w:bookmarkStart w:id="0" w:name="_GoBack"/>
+      <w:bookmarkEnd w:id="0"/>
+      <w:r>
+        <w:rPr>
+          <w:rFonts w:eastAsia="Times New Roman" w:cs="Times New Roman"/>
+          <w:b/>
+          <w:u w:val="single"/>
+        </w:rPr>
+        <w:t>ed to 10,20,30 etc..)</w:t>
+      </w:r>
+    </w:p>
+    <w:p>
+      <w:pPr>
+        <w:rPr>
+          <w:rFonts w:eastAsia="Times New Roman" w:cs="Times New Roman"/>
+        </w:rPr>
+      </w:pPr>
+    </w:p>
+    <w:p>
+      <w:pPr>
+        <w:rPr>
+          <w:rFonts w:eastAsia="Times New Roman" w:cs="Times New Roman"/>
+          <w:b/>
+        </w:rPr>
+      </w:pPr>
+    </w:p>
+    <w:p>
+      <w:pPr>
+        <w:rPr>
+          <w:rFonts w:eastAsia="Times New Roman" w:cs="Times New Roman"/>
+          <w:b/>
+        </w:rPr>
+      </w:pPr>
       <w:r>
         <w:rPr>
           <w:rFonts w:eastAsia="Times New Roman" w:cs="Times New Roman"/>
@@ -75,11 +162,19 @@
         </w:rPr>
         <w:t xml:space="preserve">- </w:t>
       </w:r>
-      <w:r>
-        <w:rPr>
-          <w:rFonts w:eastAsia="Times New Roman" w:cs="Times New Roman"/>
-        </w:rPr>
-        <w:t>Complete"level 1" without losing a health point</w:t>
+      <w:proofErr w:type="spellStart"/>
+      <w:r>
+        <w:rPr>
+          <w:rFonts w:eastAsia="Times New Roman" w:cs="Times New Roman"/>
+        </w:rPr>
+        <w:t>Complete"level</w:t>
+      </w:r>
+      <w:proofErr w:type="spellEnd"/>
+      <w:r>
+        <w:rPr>
+          <w:rFonts w:eastAsia="Times New Roman" w:cs="Times New Roman"/>
+        </w:rPr>
+        <w:t xml:space="preserve"> 1" without losing a health point</w:t>
       </w:r>
       <w:r>
         <w:rPr>
@@ -102,8 +197,6 @@
           <w:b/>
         </w:rPr>
       </w:pPr>
-      <w:bookmarkStart w:id="0" w:name="_GoBack"/>
-      <w:bookmarkEnd w:id="0"/>
       <w:r>
         <w:rPr>
           <w:rFonts w:eastAsia="Times New Roman" w:cs="Times New Roman"/>
@@ -188,7 +281,21 @@
         <w:rPr>
           <w:rFonts w:eastAsia="Times New Roman" w:cs="Times New Roman"/>
         </w:rPr>
-        <w:t>Lose all lives without making a succesful jump</w:t>
+        <w:t xml:space="preserve">Lose all lives without making a </w:t>
+      </w:r>
+      <w:proofErr w:type="spellStart"/>
+      <w:r>
+        <w:rPr>
+          <w:rFonts w:eastAsia="Times New Roman" w:cs="Times New Roman"/>
+        </w:rPr>
+        <w:t>succesful</w:t>
+      </w:r>
+      <w:proofErr w:type="spellEnd"/>
+      <w:r>
+        <w:rPr>
+          <w:rFonts w:eastAsia="Times New Roman" w:cs="Times New Roman"/>
+        </w:rPr>
+        <w:t xml:space="preserve"> jump</w:t>
       </w:r>
       <w:r>
         <w:rPr>

</xml_diff>